<commit_message>
IntroText changes, start of intro scene.
</commit_message>
<xml_diff>
--- a/IntroText.docx
+++ b/IntroText.docx
@@ -7,7 +7,7 @@
         <w:t xml:space="preserve">Hi Tofugu team! I’m happy to present to you </w:t>
       </w:r>
       <w:r>
-        <w:t>the</w:t>
+        <w:t>my</w:t>
       </w:r>
       <w:r>
         <w:t xml:space="preserve"> project </w:t>
@@ -25,13 +25,19 @@
         <w:t xml:space="preserve"> your internship. It’s a </w:t>
       </w:r>
       <w:r>
-        <w:t>demo for a Japanese learning game</w:t>
-      </w:r>
-      <w:proofErr w:type="gramStart"/>
-      <w:r>
-        <w:t>: !</w:t>
-      </w:r>
-      <w:proofErr w:type="gramEnd"/>
+        <w:t>de</w:t>
+      </w:r>
+      <w:r>
+        <w:t xml:space="preserve">mo for a Japanese learning game, which I’ve dubbed </w:t>
+      </w:r>
+      <w:proofErr w:type="spellStart"/>
+      <w:r>
+        <w:t>Kotobatoru</w:t>
+      </w:r>
+      <w:proofErr w:type="spellEnd"/>
+      <w:r>
+        <w:t>!</w:t>
+      </w:r>
     </w:p>
     <w:p>
       <w:r>
@@ -82,32 +88,19 @@
         <w:t>speaking</w:t>
       </w:r>
       <w:r>
-        <w:t xml:space="preserve"> game! Simply</w:t>
-      </w:r>
-      <w:r>
-        <w:t xml:space="preserve"> start recording and </w:t>
-      </w:r>
-      <w:r>
-        <w:t>say</w:t>
-      </w:r>
-      <w:r>
-        <w:t xml:space="preserve"> the spell you </w:t>
-      </w:r>
-      <w:proofErr w:type="spellStart"/>
-      <w:r>
-        <w:t>wanna</w:t>
-      </w:r>
-      <w:proofErr w:type="spellEnd"/>
-      <w:r>
-        <w:t xml:space="preserve"> cast in your mic. Here, press Shift and say “</w:t>
-      </w:r>
-      <w:proofErr w:type="spellStart"/>
-      <w:r>
-        <w:t>hidama</w:t>
-      </w:r>
-      <w:proofErr w:type="spellEnd"/>
-      <w:r>
-        <w:t>”!</w:t>
+        <w:t xml:space="preserve"> game! </w:t>
+      </w:r>
+      <w:r>
+        <w:t xml:space="preserve">The gameplay is simple; every turn you are shown a word in Japanese. Simply press and hold Shift to start recording your voice, and release </w:t>
+      </w:r>
+      <w:r>
+        <w:t xml:space="preserve">Shift </w:t>
+      </w:r>
+      <w:r>
+        <w:t xml:space="preserve">to stop your spell cast. </w:t>
+      </w:r>
+      <w:r>
+        <w:t>If you pronounced correctly, you’ll cast a sweet magic spell!</w:t>
       </w:r>
     </w:p>
     <w:p>
@@ -121,67 +114,82 @@
       </w:r>
     </w:p>
     <w:p>
+      <w:r>
+        <w:t xml:space="preserve">I made </w:t>
+      </w:r>
+      <w:r>
+        <w:t xml:space="preserve">almost </w:t>
+      </w:r>
+      <w:proofErr w:type="gramStart"/>
+      <w:r>
+        <w:t>all of</w:t>
+      </w:r>
+      <w:proofErr w:type="gramEnd"/>
+      <w:r>
+        <w:t xml:space="preserve"> this game</w:t>
+      </w:r>
+      <w:r>
+        <w:t xml:space="preserve"> myself</w:t>
+      </w:r>
+      <w:r>
+        <w:t xml:space="preserve">, </w:t>
+      </w:r>
+      <w:r>
+        <w:t xml:space="preserve">along </w:t>
+      </w:r>
+      <w:r>
+        <w:t xml:space="preserve">with some assets from </w:t>
+      </w:r>
+      <w:proofErr w:type="spellStart"/>
+      <w:r>
+        <w:t>Gamkedo</w:t>
+      </w:r>
+      <w:proofErr w:type="spellEnd"/>
+      <w:r>
+        <w:t xml:space="preserve"> collaborators</w:t>
+      </w:r>
+      <w:r>
+        <w:t xml:space="preserve"> and the voice recognition</w:t>
+      </w:r>
+      <w:r>
+        <w:t xml:space="preserve"> co</w:t>
+      </w:r>
+      <w:r>
+        <w:t xml:space="preserve">mponent </w:t>
+      </w:r>
+      <w:r>
+        <w:t xml:space="preserve">being </w:t>
+      </w:r>
+      <w:r>
+        <w:t>a</w:t>
+      </w:r>
+      <w:r>
+        <w:t xml:space="preserve"> Unity </w:t>
+      </w:r>
+      <w:r>
+        <w:t xml:space="preserve">purchased </w:t>
+      </w:r>
+      <w:r>
+        <w:t>asset</w:t>
+      </w:r>
+      <w:r>
+        <w:t xml:space="preserve">. You can beat it </w:t>
+      </w:r>
+      <w:proofErr w:type="gramStart"/>
+      <w:r>
+        <w:t>fairly quickly</w:t>
+      </w:r>
+      <w:proofErr w:type="gramEnd"/>
+      <w:r>
+        <w:t xml:space="preserve"> (10 min)</w:t>
+      </w:r>
+      <w:r>
+        <w:t>, and the mechanics aren’t fully fleshed out considering I was one-man</w:t>
+      </w:r>
       <w:bookmarkStart w:id="0" w:name="_GoBack"/>
       <w:bookmarkEnd w:id="0"/>
       <w:r>
-        <w:t xml:space="preserve">I made </w:t>
-      </w:r>
-      <w:r>
-        <w:t xml:space="preserve">almost </w:t>
-      </w:r>
-      <w:proofErr w:type="gramStart"/>
-      <w:r>
-        <w:t>all of</w:t>
-      </w:r>
-      <w:proofErr w:type="gramEnd"/>
-      <w:r>
-        <w:t xml:space="preserve"> this game</w:t>
-      </w:r>
-      <w:r>
-        <w:t xml:space="preserve"> myself</w:t>
-      </w:r>
-      <w:r>
-        <w:t xml:space="preserve">, </w:t>
-      </w:r>
-      <w:r>
-        <w:t xml:space="preserve">along </w:t>
-      </w:r>
-      <w:r>
-        <w:t xml:space="preserve">with some assets from </w:t>
-      </w:r>
-      <w:proofErr w:type="spellStart"/>
-      <w:r>
-        <w:t>Gamkedo</w:t>
-      </w:r>
-      <w:proofErr w:type="spellEnd"/>
-      <w:r>
-        <w:t xml:space="preserve"> collaborators</w:t>
-      </w:r>
-      <w:r>
-        <w:t xml:space="preserve"> and the voice recognition</w:t>
-      </w:r>
-      <w:r>
-        <w:t xml:space="preserve"> co</w:t>
-      </w:r>
-      <w:r>
-        <w:t xml:space="preserve">mponent </w:t>
-      </w:r>
-      <w:r>
-        <w:t xml:space="preserve">being </w:t>
-      </w:r>
-      <w:r>
-        <w:t xml:space="preserve">a Unity tool. You can beat it </w:t>
-      </w:r>
-      <w:proofErr w:type="gramStart"/>
-      <w:r>
-        <w:t>fairly quickly</w:t>
-      </w:r>
-      <w:proofErr w:type="gramEnd"/>
-      <w:r>
-        <w:t xml:space="preserve"> (10 min)</w:t>
-      </w:r>
-      <w:r>
-        <w:t xml:space="preserve">, and the mechanics aren’t fully fleshed out considering I was one-manning this in my free time. Still, it’s more meant as a teaser of what a Japanese learning RPG </w:t>
+        <w:t xml:space="preserve">ning this in my free time. Still, it’s more meant as a teaser of what a Japanese learning RPG </w:t>
       </w:r>
       <w:r>
         <w:t>“</w:t>
@@ -257,12 +265,20 @@
         <w:t>.</w:t>
       </w:r>
       <w:r>
-        <w:t xml:space="preserve"> The downside is I can’t quite relocate to Oregon, since I live in </w:t>
+        <w:t xml:space="preserve"> The downside is I can’t relocate to Oregon, since I live in </w:t>
       </w:r>
       <w:r>
         <w:t>Eastern Canada</w:t>
       </w:r>
       <w:r>
+        <w:t xml:space="preserve"> and my situation doesn’t allow for moving </w:t>
+      </w:r>
+      <w:proofErr w:type="gramStart"/>
+      <w:r>
+        <w:t>at the moment</w:t>
+      </w:r>
+      <w:proofErr w:type="gramEnd"/>
+      <w:r>
         <w:t>.</w:t>
       </w:r>
       <w:r>
@@ -296,12 +312,80 @@
         <w:t>passion of mine; studied it for 5+ years with every resource known to man. Speaking is my weakest point, which is where the voice recognition idea came from.</w:t>
       </w:r>
       <w:r>
-        <w:t xml:space="preserve"> Combining my passions for software and Japanese would be a dream come true for me.</w:t>
+        <w:t xml:space="preserve"> </w:t>
+      </w:r>
+      <w:r>
+        <w:t xml:space="preserve">For </w:t>
+      </w:r>
+      <w:proofErr w:type="gramStart"/>
+      <w:r>
+        <w:t xml:space="preserve">all </w:t>
+      </w:r>
+      <w:r>
+        <w:t>of</w:t>
+      </w:r>
+      <w:proofErr w:type="gramEnd"/>
+      <w:r>
+        <w:t xml:space="preserve"> those reasons, I think I’</w:t>
+      </w:r>
+      <w:r>
+        <w:t xml:space="preserve">d be a good fit </w:t>
+      </w:r>
+      <w:r>
+        <w:t>at Tofugu</w:t>
       </w:r>
     </w:p>
     <w:p>
       <w:r>
-        <w:t xml:space="preserve">So yeah, I hope I managed to spark your interest. You can contact me </w:t>
+        <w:t xml:space="preserve">So yeah, I hope I managed to spark your interest. </w:t>
+      </w:r>
+      <w:r>
+        <w:t xml:space="preserve">My contact info is in the email I sent you with my application. And if you don’t </w:t>
+      </w:r>
+      <w:proofErr w:type="spellStart"/>
+      <w:r>
+        <w:t>wanna</w:t>
+      </w:r>
+      <w:proofErr w:type="spellEnd"/>
+      <w:r>
+        <w:t xml:space="preserve"> hire me… keep the game</w:t>
+      </w:r>
+      <w:r>
+        <w:t>,</w:t>
+      </w:r>
+      <w:r>
+        <w:t xml:space="preserve"> I guess? It’s a gift</w:t>
+      </w:r>
+      <w:proofErr w:type="gramStart"/>
+      <w:r>
+        <w:t xml:space="preserve">! </w:t>
+      </w:r>
+      <w:proofErr w:type="gramEnd"/>
+      <w:r>
+        <w:rPr>
+          <mc:AlternateContent>
+            <mc:Choice Requires="w16se"/>
+            <mc:Fallback>
+              <w:rFonts w:ascii="Segoe UI Emoji" w:eastAsia="Segoe UI Emoji" w:hAnsi="Segoe UI Emoji" w:cs="Segoe UI Emoji"/>
+            </mc:Fallback>
+          </mc:AlternateContent>
+        </w:rPr>
+        <mc:AlternateContent>
+          <mc:Choice Requires="w16se">
+            <w16se:symEx w16se:font="Segoe UI Emoji" w16se:char="1F609"/>
+          </mc:Choice>
+          <mc:Fallback>
+            <w:t>😉</w:t>
+          </mc:Fallback>
+        </mc:AlternateContent>
+      </w:r>
+      <w:r>
+        <w:t xml:space="preserve"> </w:t>
+      </w:r>
+    </w:p>
+    <w:p>
+      <w:r>
+        <w:t xml:space="preserve"> </w:t>
       </w:r>
     </w:p>
     <w:p/>
@@ -713,6 +797,49 @@
     <w:name w:val="Normal"/>
     <w:qFormat/>
   </w:style>
+  <w:style w:type="paragraph" w:styleId="Heading1">
+    <w:name w:val="heading 1"/>
+    <w:basedOn w:val="Normal"/>
+    <w:next w:val="Normal"/>
+    <w:link w:val="Heading1Char"/>
+    <w:uiPriority w:val="9"/>
+    <w:qFormat/>
+    <w:rsid w:val="000A1BBA"/>
+    <w:pPr>
+      <w:keepNext/>
+      <w:keepLines/>
+      <w:spacing w:before="240" w:after="0"/>
+      <w:outlineLvl w:val="0"/>
+    </w:pPr>
+    <w:rPr>
+      <w:rFonts w:asciiTheme="majorHAnsi" w:eastAsiaTheme="majorEastAsia" w:hAnsiTheme="majorHAnsi" w:cstheme="majorBidi"/>
+      <w:color w:val="2F5496" w:themeColor="accent1" w:themeShade="BF"/>
+      <w:sz w:val="32"/>
+      <w:szCs w:val="32"/>
+    </w:rPr>
+  </w:style>
+  <w:style w:type="paragraph" w:styleId="Heading3">
+    <w:name w:val="heading 3"/>
+    <w:basedOn w:val="Normal"/>
+    <w:next w:val="Normal"/>
+    <w:link w:val="Heading3Char"/>
+    <w:uiPriority w:val="9"/>
+    <w:unhideWhenUsed/>
+    <w:qFormat/>
+    <w:rsid w:val="000A1BBA"/>
+    <w:pPr>
+      <w:keepNext/>
+      <w:keepLines/>
+      <w:spacing w:before="40" w:after="0"/>
+      <w:outlineLvl w:val="2"/>
+    </w:pPr>
+    <w:rPr>
+      <w:rFonts w:asciiTheme="majorHAnsi" w:eastAsiaTheme="majorEastAsia" w:hAnsiTheme="majorHAnsi" w:cstheme="majorBidi"/>
+      <w:color w:val="1F3763" w:themeColor="accent1" w:themeShade="7F"/>
+      <w:sz w:val="24"/>
+      <w:szCs w:val="24"/>
+    </w:rPr>
+  </w:style>
   <w:style w:type="character" w:default="1" w:styleId="DefaultParagraphFont">
     <w:name w:val="Default Paragraph Font"/>
     <w:uiPriority w:val="1"/>
@@ -739,6 +866,55 @@
     <w:uiPriority w:val="99"/>
     <w:semiHidden/>
     <w:unhideWhenUsed/>
+  </w:style>
+  <w:style w:type="character" w:customStyle="1" w:styleId="Heading3Char">
+    <w:name w:val="Heading 3 Char"/>
+    <w:basedOn w:val="DefaultParagraphFont"/>
+    <w:link w:val="Heading3"/>
+    <w:uiPriority w:val="9"/>
+    <w:rsid w:val="000A1BBA"/>
+    <w:rPr>
+      <w:rFonts w:asciiTheme="majorHAnsi" w:eastAsiaTheme="majorEastAsia" w:hAnsiTheme="majorHAnsi" w:cstheme="majorBidi"/>
+      <w:color w:val="1F3763" w:themeColor="accent1" w:themeShade="7F"/>
+      <w:sz w:val="24"/>
+      <w:szCs w:val="24"/>
+    </w:rPr>
+  </w:style>
+  <w:style w:type="character" w:customStyle="1" w:styleId="Heading1Char">
+    <w:name w:val="Heading 1 Char"/>
+    <w:basedOn w:val="DefaultParagraphFont"/>
+    <w:link w:val="Heading1"/>
+    <w:uiPriority w:val="9"/>
+    <w:rsid w:val="000A1BBA"/>
+    <w:rPr>
+      <w:rFonts w:asciiTheme="majorHAnsi" w:eastAsiaTheme="majorEastAsia" w:hAnsiTheme="majorHAnsi" w:cstheme="majorBidi"/>
+      <w:color w:val="2F5496" w:themeColor="accent1" w:themeShade="BF"/>
+      <w:sz w:val="32"/>
+      <w:szCs w:val="32"/>
+    </w:rPr>
+  </w:style>
+  <w:style w:type="character" w:styleId="Hyperlink">
+    <w:name w:val="Hyperlink"/>
+    <w:basedOn w:val="DefaultParagraphFont"/>
+    <w:uiPriority w:val="99"/>
+    <w:unhideWhenUsed/>
+    <w:rsid w:val="000A1BBA"/>
+    <w:rPr>
+      <w:color w:val="0563C1" w:themeColor="hyperlink"/>
+      <w:u w:val="single"/>
+    </w:rPr>
+  </w:style>
+  <w:style w:type="character" w:styleId="UnresolvedMention">
+    <w:name w:val="Unresolved Mention"/>
+    <w:basedOn w:val="DefaultParagraphFont"/>
+    <w:uiPriority w:val="99"/>
+    <w:semiHidden/>
+    <w:unhideWhenUsed/>
+    <w:rsid w:val="000A1BBA"/>
+    <w:rPr>
+      <w:color w:val="808080"/>
+      <w:shd w:val="clear" w:color="auto" w:fill="E6E6E6"/>
+    </w:rPr>
   </w:style>
 </w:styles>
 </file>

</xml_diff>

<commit_message>
Text changes, beginning of intro song (sucks so far haha)
</commit_message>
<xml_diff>
--- a/IntroText.docx
+++ b/IntroText.docx
@@ -10,13 +10,10 @@
         <w:t>my</w:t>
       </w:r>
       <w:r>
-        <w:t xml:space="preserve"> project </w:t>
-      </w:r>
-      <w:r>
-        <w:t>for</w:t>
-      </w:r>
-      <w:r>
-        <w:t xml:space="preserve"> my application </w:t>
+        <w:t xml:space="preserve"> project/</w:t>
+      </w:r>
+      <w:r>
+        <w:t xml:space="preserve">application </w:t>
       </w:r>
       <w:r>
         <w:t>to</w:t>
@@ -28,13 +25,8 @@
         <w:t>de</w:t>
       </w:r>
       <w:r>
-        <w:t xml:space="preserve">mo for a Japanese learning game, which I’ve dubbed </w:t>
-      </w:r>
-      <w:proofErr w:type="spellStart"/>
-      <w:r>
-        <w:t>Kotobatoru</w:t>
-      </w:r>
-      <w:proofErr w:type="spellEnd"/>
+        <w:t>mo for a Japanese learning game, which I’ve dubbed Kotobatoru</w:t>
+      </w:r>
       <w:r>
         <w:t>!</w:t>
       </w:r>
@@ -62,101 +54,76 @@
         <w:t>within</w:t>
       </w:r>
       <w:r>
+        <w:t xml:space="preserve"> Gamkedo club, </w:t>
+      </w:r>
+      <w:r>
+        <w:t>an online game development community</w:t>
+      </w:r>
+      <w:r>
+        <w:t>. The original</w:t>
+      </w:r>
+      <w:r>
+        <w:t>, called Spell Spiel,</w:t>
+      </w:r>
+      <w:r>
+        <w:t xml:space="preserve"> was a touch-typing game; now it’s a Japanese </w:t>
+      </w:r>
+      <w:r>
+        <w:t>speaking</w:t>
+      </w:r>
+      <w:r>
+        <w:t xml:space="preserve"> game! </w:t>
+      </w:r>
+      <w:r>
+        <w:t xml:space="preserve">The gameplay is simple; every turn you are shown a word in Japanese. Simply press and hold Shift to start recording your voice, and release </w:t>
+      </w:r>
+      <w:r>
+        <w:t xml:space="preserve">Shift </w:t>
+      </w:r>
+      <w:r>
+        <w:t xml:space="preserve">to stop your spell cast. </w:t>
+      </w:r>
+      <w:r>
+        <w:t>If pronounced correctly, you’ll cast a sweet magic spell!</w:t>
+      </w:r>
+    </w:p>
+    <w:p>
+      <w:r>
+        <w:t xml:space="preserve">I made </w:t>
+      </w:r>
+      <w:r>
+        <w:t xml:space="preserve">almost </w:t>
+      </w:r>
+      <w:r>
+        <w:t>all</w:t>
+      </w:r>
+      <w:r>
+        <w:t xml:space="preserve"> this game</w:t>
+      </w:r>
+      <w:r>
+        <w:t xml:space="preserve"> myself</w:t>
+      </w:r>
+      <w:r>
+        <w:t xml:space="preserve">, </w:t>
+      </w:r>
+      <w:r>
+        <w:t xml:space="preserve">along </w:t>
+      </w:r>
+      <w:r>
+        <w:t xml:space="preserve">with some assets from </w:t>
+      </w:r>
+      <w:r>
+        <w:t xml:space="preserve">Gamkedo </w:t>
+      </w:r>
+      <w:r>
+        <w:t>members</w:t>
+      </w:r>
+      <w:r>
+        <w:t xml:space="preserve"> and the voice recognition</w:t>
+      </w:r>
+      <w:r>
         <w:t xml:space="preserve"> </w:t>
       </w:r>
-      <w:proofErr w:type="spellStart"/>
-      <w:r>
-        <w:t>Gamkedo</w:t>
-      </w:r>
-      <w:proofErr w:type="spellEnd"/>
-      <w:r>
-        <w:t xml:space="preserve"> club, </w:t>
-      </w:r>
-      <w:r>
-        <w:t>an online game development community</w:t>
-      </w:r>
-      <w:r>
-        <w:t>. The original</w:t>
-      </w:r>
-      <w:r>
-        <w:t>, called Spell Spiel,</w:t>
-      </w:r>
-      <w:r>
-        <w:t xml:space="preserve"> was a touch-typing game; now it’s a Japanese </w:t>
-      </w:r>
-      <w:r>
-        <w:t>speaking</w:t>
-      </w:r>
-      <w:r>
-        <w:t xml:space="preserve"> game! </w:t>
-      </w:r>
-      <w:r>
-        <w:t xml:space="preserve">The gameplay is simple; every turn you are shown a word in Japanese. Simply press and hold Shift to start recording your voice, and release </w:t>
-      </w:r>
-      <w:r>
-        <w:t xml:space="preserve">Shift </w:t>
-      </w:r>
-      <w:r>
-        <w:t xml:space="preserve">to stop your spell cast. </w:t>
-      </w:r>
-      <w:r>
-        <w:t>If you pronounced correctly, you’ll cast a sweet magic spell!</w:t>
-      </w:r>
-    </w:p>
-    <w:p>
-      <w:r>
-        <w:t>(Fireball spawn)</w:t>
-      </w:r>
-    </w:p>
-    <w:p>
-      <w:r>
-        <w:t>There you go!</w:t>
-      </w:r>
-    </w:p>
-    <w:p>
-      <w:r>
-        <w:t xml:space="preserve">I made </w:t>
-      </w:r>
-      <w:r>
-        <w:t xml:space="preserve">almost </w:t>
-      </w:r>
-      <w:proofErr w:type="gramStart"/>
-      <w:r>
-        <w:t>all of</w:t>
-      </w:r>
-      <w:proofErr w:type="gramEnd"/>
-      <w:r>
-        <w:t xml:space="preserve"> this game</w:t>
-      </w:r>
-      <w:r>
-        <w:t xml:space="preserve"> myself</w:t>
-      </w:r>
-      <w:r>
-        <w:t xml:space="preserve">, </w:t>
-      </w:r>
-      <w:r>
-        <w:t xml:space="preserve">along </w:t>
-      </w:r>
-      <w:r>
-        <w:t xml:space="preserve">with some assets from </w:t>
-      </w:r>
-      <w:proofErr w:type="spellStart"/>
-      <w:r>
-        <w:t>Gamkedo</w:t>
-      </w:r>
-      <w:proofErr w:type="spellEnd"/>
-      <w:r>
-        <w:t xml:space="preserve"> collaborators</w:t>
-      </w:r>
-      <w:r>
-        <w:t xml:space="preserve"> and the voice recognition</w:t>
-      </w:r>
-      <w:r>
-        <w:t xml:space="preserve"> co</w:t>
-      </w:r>
-      <w:r>
-        <w:t xml:space="preserve">mponent </w:t>
-      </w:r>
       <w:r>
         <w:t xml:space="preserve">being </w:t>
       </w:r>
@@ -173,166 +140,181 @@
         <w:t>asset</w:t>
       </w:r>
       <w:r>
-        <w:t xml:space="preserve">. You can beat it </w:t>
-      </w:r>
-      <w:proofErr w:type="gramStart"/>
-      <w:r>
-        <w:t>fairly quickly</w:t>
-      </w:r>
-      <w:proofErr w:type="gramEnd"/>
+        <w:t>. You can beat it fairly quickly</w:t>
+      </w:r>
       <w:r>
         <w:t xml:space="preserve"> (10 min)</w:t>
       </w:r>
       <w:r>
-        <w:t>, and the mechanics aren’t fully fleshed out considering I was one-man</w:t>
+        <w:t xml:space="preserve">, and the </w:t>
+      </w:r>
+      <w:r>
+        <w:t>gameplay is</w:t>
+      </w:r>
+      <w:r>
+        <w:t>n’t fully fleshed out</w:t>
+      </w:r>
+      <w:r>
+        <w:t xml:space="preserve">: the objective </w:t>
+      </w:r>
+      <w:r>
+        <w:t>is really getting</w:t>
+      </w:r>
+      <w:r>
+        <w:t xml:space="preserve"> the player to repeat a few </w:t>
+      </w:r>
+      <w:r>
+        <w:t xml:space="preserve">simple </w:t>
+      </w:r>
+      <w:r>
+        <w:t xml:space="preserve">words in Japanese. </w:t>
+      </w:r>
+      <w:r>
+        <w:t>I</w:t>
+      </w:r>
+      <w:r>
+        <w:t xml:space="preserve">t’s meant </w:t>
+      </w:r>
+      <w:r>
+        <w:t xml:space="preserve">more </w:t>
+      </w:r>
+      <w:r>
+        <w:t xml:space="preserve">as a teaser of what a Japanese learning RPG </w:t>
+      </w:r>
+      <w:r>
+        <w:t>“</w:t>
+      </w:r>
+      <w:r>
+        <w:t>could</w:t>
+      </w:r>
+      <w:r>
+        <w:t>”</w:t>
+      </w:r>
+      <w:r>
+        <w:t xml:space="preserve"> be.</w:t>
+      </w:r>
+      <w:r>
+        <w:t xml:space="preserve"> The first enemy is a dummy so you can get warmed up. Good luck, hope you enjoy it!</w:t>
+      </w:r>
+    </w:p>
+    <w:p/>
+    <w:p>
+      <w:r>
+        <w:t>(After victory)</w:t>
+      </w:r>
+    </w:p>
+    <w:p>
+      <w:r>
+        <w:t>Hey, y</w:t>
+      </w:r>
+      <w:r>
+        <w:t>ou did it! Hope you enjoyed</w:t>
+      </w:r>
+      <w:r>
+        <w:t xml:space="preserve"> playing </w:t>
+      </w:r>
+      <w:r>
+        <w:t>my little</w:t>
+      </w:r>
+      <w:r>
+        <w:t xml:space="preserve"> minigame</w:t>
+      </w:r>
+      <w:r>
+        <w:t>. I</w:t>
+      </w:r>
+      <w:r>
+        <w:t>’d</w:t>
+      </w:r>
+      <w:r>
+        <w:t xml:space="preserve"> be thrilled to work with you guys</w:t>
+      </w:r>
+      <w:r>
+        <w:t xml:space="preserve"> </w:t>
+      </w:r>
+      <w:r>
+        <w:t xml:space="preserve">on </w:t>
+      </w:r>
+      <w:r>
+        <w:t xml:space="preserve">Tofugu’s </w:t>
+      </w:r>
+      <w:r>
+        <w:t xml:space="preserve">various </w:t>
+      </w:r>
+      <w:r>
+        <w:t>projects</w:t>
+      </w:r>
+      <w:r>
+        <w:t>.</w:t>
+      </w:r>
+      <w:r>
+        <w:t xml:space="preserve"> </w:t>
+      </w:r>
+      <w:r>
+        <w:t>I’</w:t>
+      </w:r>
+      <w:r>
+        <w:t>m a generalist developer and</w:t>
+      </w:r>
+      <w:r>
+        <w:t xml:space="preserve"> always pick </w:t>
+      </w:r>
+      <w:r>
+        <w:t xml:space="preserve">up </w:t>
+      </w:r>
+      <w:r>
+        <w:t>new s</w:t>
+      </w:r>
+      <w:r>
+        <w:t xml:space="preserve">tuff really quickly, so I’d gladly help out on anything: </w:t>
+      </w:r>
+      <w:r>
+        <w:t>developing your learning apps</w:t>
+      </w:r>
+      <w:r>
+        <w:t xml:space="preserve"> (WaniKani, EtoEto), maintaining your site, </w:t>
       </w:r>
       <w:bookmarkStart w:id="0" w:name="_GoBack"/>
       <w:bookmarkEnd w:id="0"/>
-      <w:r>
-        <w:t xml:space="preserve">ning this in my free time. Still, it’s more meant as a teaser of what a Japanese learning RPG </w:t>
-      </w:r>
-      <w:r>
-        <w:t>“</w:t>
-      </w:r>
-      <w:r>
-        <w:t>could</w:t>
-      </w:r>
-      <w:r>
-        <w:t>”</w:t>
-      </w:r>
-      <w:r>
-        <w:t xml:space="preserve"> be.</w:t>
-      </w:r>
-      <w:r>
-        <w:t xml:space="preserve"> The first enemy is a dummy so you can get warmed up. Good luck, hope you enjoy it!</w:t>
-      </w:r>
-    </w:p>
-    <w:p/>
-    <w:p>
-      <w:r>
-        <w:t>(After victory)</w:t>
-      </w:r>
-    </w:p>
-    <w:p>
-      <w:r>
-        <w:t>Hey, you did it! Hope you had as much fun with this as I had making it. But seriously, I</w:t>
-      </w:r>
-      <w:r>
-        <w:t>’d</w:t>
-      </w:r>
-      <w:r>
-        <w:t xml:space="preserve"> LOVE to contribute to Tofugu’s projects, especially </w:t>
-      </w:r>
-      <w:proofErr w:type="spellStart"/>
-      <w:r>
-        <w:t>EtoEto</w:t>
-      </w:r>
-      <w:proofErr w:type="spellEnd"/>
-      <w:r>
-        <w:t xml:space="preserve"> which was possibly going to be “gamified”?</w:t>
+    </w:p>
+    <w:p>
+      <w:r>
+        <w:t xml:space="preserve">Being </w:t>
+      </w:r>
+      <w:r>
+        <w:t>a student,</w:t>
+      </w:r>
+      <w:r>
+        <w:t xml:space="preserve"> I still</w:t>
+      </w:r>
+      <w:r>
+        <w:t xml:space="preserve"> have much to learn from you guys</w:t>
+      </w:r>
+      <w:r>
+        <w:t>, not just from your engineering team but also in the art department</w:t>
+      </w:r>
+      <w:r>
+        <w:t xml:space="preserve"> and on the business side as well</w:t>
+      </w:r>
+      <w:r>
+        <w:t>. Japanese is a</w:t>
+      </w:r>
+      <w:r>
+        <w:t>lso</w:t>
       </w:r>
       <w:r>
         <w:t xml:space="preserve"> </w:t>
       </w:r>
       <w:r>
-        <w:t xml:space="preserve">It doesn’t have to be games of course; I just love making </w:t>
-      </w:r>
-      <w:r>
-        <w:t>them</w:t>
-      </w:r>
-      <w:r>
-        <w:t xml:space="preserve"> is all </w:t>
-      </w:r>
-      <w:r>
-        <w:rPr>
-          <mc:AlternateContent>
-            <mc:Choice Requires="w16se"/>
-            <mc:Fallback>
-              <w:rFonts w:ascii="Segoe UI Emoji" w:eastAsia="Segoe UI Emoji" w:hAnsi="Segoe UI Emoji" w:cs="Segoe UI Emoji"/>
-            </mc:Fallback>
-          </mc:AlternateContent>
-        </w:rPr>
-        <mc:AlternateContent>
-          <mc:Choice Requires="w16se">
-            <w16se:symEx w16se:font="Segoe UI Emoji" w16se:char="1F60A"/>
-          </mc:Choice>
-          <mc:Fallback>
-            <w:t>😊</w:t>
-          </mc:Fallback>
-        </mc:AlternateContent>
-      </w:r>
-      <w:r>
-        <w:t>.</w:t>
-      </w:r>
-      <w:r>
-        <w:t xml:space="preserve"> The downside is I can’t relocate to Oregon, since I live in </w:t>
-      </w:r>
-      <w:r>
-        <w:t>Eastern Canada</w:t>
-      </w:r>
-      <w:r>
-        <w:t xml:space="preserve"> and my situation doesn’t allow for moving </w:t>
-      </w:r>
-      <w:proofErr w:type="gramStart"/>
-      <w:r>
-        <w:t>at the moment</w:t>
-      </w:r>
-      <w:proofErr w:type="gramEnd"/>
-      <w:r>
-        <w:t>.</w:t>
-      </w:r>
-      <w:r>
-        <w:t xml:space="preserve"> I’m still a student and have much to learn from you guys</w:t>
-      </w:r>
-      <w:r>
-        <w:t>, not just from your engineering team but also in the art department</w:t>
-      </w:r>
-      <w:r>
-        <w:t xml:space="preserve"> and on the business side as well</w:t>
-      </w:r>
-      <w:r>
-        <w:t xml:space="preserve">. </w:t>
-      </w:r>
-      <w:r>
-        <w:t>Of course,</w:t>
-      </w:r>
-      <w:r>
-        <w:t xml:space="preserve"> Japanese is a</w:t>
-      </w:r>
-      <w:r>
-        <w:t>lso</w:t>
+        <w:t xml:space="preserve">a </w:t>
+      </w:r>
+      <w:r>
+        <w:t>passion of mine; studied it for 5+ years with every resource known to man. Speaking is my weakest point, which is where the voice recognition idea came from.</w:t>
       </w:r>
       <w:r>
         <w:t xml:space="preserve"> </w:t>
       </w:r>
       <w:r>
-        <w:t xml:space="preserve">a </w:t>
-      </w:r>
-      <w:r>
-        <w:t>passion of mine; studied it for 5+ years with every resource known to man. Speaking is my weakest point, which is where the voice recognition idea came from.</w:t>
-      </w:r>
-      <w:r>
-        <w:t xml:space="preserve"> </w:t>
-      </w:r>
-      <w:r>
-        <w:t xml:space="preserve">For </w:t>
-      </w:r>
-      <w:proofErr w:type="gramStart"/>
-      <w:r>
-        <w:t xml:space="preserve">all </w:t>
-      </w:r>
-      <w:r>
-        <w:t>of</w:t>
-      </w:r>
-      <w:proofErr w:type="gramEnd"/>
-      <w:r>
-        <w:t xml:space="preserve"> those reasons, I think I’</w:t>
-      </w:r>
-      <w:r>
-        <w:t xml:space="preserve">d be a good fit </w:t>
-      </w:r>
-      <w:r>
-        <w:t>at Tofugu</w:t>
+        <w:t>The downside is I can’t relocate to Oregon, since I live in Canada and my situation doesn’t allow for moving at the moment.</w:t>
       </w:r>
     </w:p>
     <w:p>
@@ -340,27 +322,14 @@
         <w:t xml:space="preserve">So yeah, I hope I managed to spark your interest. </w:t>
       </w:r>
       <w:r>
-        <w:t xml:space="preserve">My contact info is in the email I sent you with my application. And if you don’t </w:t>
-      </w:r>
-      <w:proofErr w:type="spellStart"/>
-      <w:r>
-        <w:t>wanna</w:t>
-      </w:r>
-      <w:proofErr w:type="spellEnd"/>
-      <w:r>
-        <w:t xml:space="preserve"> hire me… keep the game</w:t>
+        <w:t>My contact info is in the email I sent you with my application. And if you don’t wanna hire me… keep the game</w:t>
       </w:r>
       <w:r>
         <w:t>,</w:t>
       </w:r>
       <w:r>
-        <w:t xml:space="preserve"> I guess? It’s a gift</w:t>
-      </w:r>
-      <w:proofErr w:type="gramStart"/>
-      <w:r>
-        <w:t xml:space="preserve">! </w:t>
-      </w:r>
-      <w:proofErr w:type="gramEnd"/>
+        <w:t xml:space="preserve"> I guess? It’s a gift! </w:t>
+      </w:r>
       <w:r>
         <w:rPr>
           <mc:AlternateContent>
@@ -381,6 +350,62 @@
       </w:r>
       <w:r>
         <w:t xml:space="preserve"> </w:t>
+      </w:r>
+    </w:p>
+    <w:p/>
+    <w:p>
+      <w:r>
+        <w:t>Special thanks to:</w:t>
+      </w:r>
+    </w:p>
+    <w:p>
+      <w:r>
+        <w:t>Christopher McLaughlin: Eye monster sprite and animation</w:t>
+      </w:r>
+    </w:p>
+    <w:p>
+      <w:r>
+        <w:t xml:space="preserve">Cindy Rel Lee: Ghost Chicken sprite and animation </w:t>
+      </w:r>
+    </w:p>
+    <w:p>
+      <w:r>
+        <w:t>Dedrick Sarzaba: Battle music</w:t>
+      </w:r>
+    </w:p>
+    <w:p>
+      <w:r>
+        <w:t>Da</w:t>
+      </w:r>
+      <w:r>
+        <w:t>na Alcala: Monster SFX</w:t>
+      </w:r>
+    </w:p>
+    <w:p>
+      <w:r>
+        <w:t xml:space="preserve">Christer Kaitila: </w:t>
+      </w:r>
+      <w:r>
+        <w:t>Dummy sprite, b</w:t>
+      </w:r>
+      <w:r>
+        <w:t>ackground art inspiration</w:t>
+      </w:r>
+    </w:p>
+    <w:p>
+      <w:r>
+        <w:t xml:space="preserve">Playtesting: </w:t>
+      </w:r>
+    </w:p>
+    <w:p>
+      <w:pPr>
+        <w:spacing w:line="240" w:lineRule="auto"/>
+      </w:pPr>
+      <w:r>
+        <w:t>Looking forward to hearing from you</w:t>
+      </w:r>
+      <w:r>
+        <w:t>!</w:t>
       </w:r>
     </w:p>
     <w:p>

</xml_diff>